<commit_message>
Privacy fix 2 and cleaning
</commit_message>
<xml_diff>
--- a/10569751_10568059.docx
+++ b/10569751_10568059.docx
@@ -1,6 +1,6 @@
 
 <file path=word/document.xml><?xml version="1.0" encoding="utf-8"?>
-<w:document xmlns:wpc="http://schemas.microsoft.com/office/word/2010/wordprocessingCanvas" xmlns:cx="http://schemas.microsoft.com/office/drawing/2014/chartex" xmlns:cx1="http://schemas.microsoft.com/office/drawing/2015/9/8/chartex" xmlns:cx2="http://schemas.microsoft.com/office/drawing/2015/10/21/chartex" xmlns:cx3="http://schemas.microsoft.com/office/drawing/2016/5/9/chartex" xmlns:cx4="http://schemas.microsoft.com/office/drawing/2016/5/10/chartex" xmlns:cx5="http://schemas.microsoft.com/office/drawing/2016/5/11/chartex" xmlns:cx6="http://schemas.microsoft.com/office/drawing/2016/5/12/chartex" xmlns:cx7="http://schemas.microsoft.com/office/drawing/2016/5/13/chartex" xmlns:cx8="http://schemas.microsoft.com/office/drawing/2016/5/14/chartex" xmlns:mc="http://schemas.openxmlformats.org/markup-compatibility/2006" xmlns:aink="http://schemas.microsoft.com/office/drawing/2016/ink" xmlns:am3d="http://schemas.microsoft.com/office/drawing/2017/model3d" xmlns:o="urn:schemas-microsoft-com:office:office" xmlns:r="http://schemas.openxmlformats.org/officeDocument/2006/relationships" xmlns:m="http://schemas.openxmlformats.org/officeDocument/2006/math" xmlns:v="urn:schemas-microsoft-com:vml" xmlns:wp14="http://schemas.microsoft.com/office/word/2010/wordprocessingDrawing" xmlns:wp="http://schemas.openxmlformats.org/drawingml/2006/wordprocessingDrawing" xmlns:w10="urn:schemas-microsoft-com:office:word" xmlns:w="http://schemas.openxmlformats.org/wordprocessingml/2006/main" xmlns:w14="http://schemas.microsoft.com/office/word/2010/wordml" xmlns:w15="http://schemas.microsoft.com/office/word/2012/wordml" xmlns:w16cid="http://schemas.microsoft.com/office/word/2016/wordml/cid" xmlns:w16se="http://schemas.microsoft.com/office/word/2015/wordml/symex" xmlns:wpg="http://schemas.microsoft.com/office/word/2010/wordprocessingGroup" xmlns:wpi="http://schemas.microsoft.com/office/word/2010/wordprocessingInk" xmlns:wne="http://schemas.microsoft.com/office/word/2006/wordml" xmlns:wps="http://schemas.microsoft.com/office/word/2010/wordprocessingShape" mc:Ignorable="w14 w15 w16se w16cid wp14">
+<w:document xmlns:wpc="http://schemas.microsoft.com/office/word/2010/wordprocessingCanvas" xmlns:cx="http://schemas.microsoft.com/office/drawing/2014/chartex" xmlns:cx1="http://schemas.microsoft.com/office/drawing/2015/9/8/chartex" xmlns:cx2="http://schemas.microsoft.com/office/drawing/2015/10/21/chartex" xmlns:cx3="http://schemas.microsoft.com/office/drawing/2016/5/9/chartex" xmlns:cx4="http://schemas.microsoft.com/office/drawing/2016/5/10/chartex" xmlns:cx5="http://schemas.microsoft.com/office/drawing/2016/5/11/chartex" xmlns:cx6="http://schemas.microsoft.com/office/drawing/2016/5/12/chartex" xmlns:cx7="http://schemas.microsoft.com/office/drawing/2016/5/13/chartex" xmlns:cx8="http://schemas.microsoft.com/office/drawing/2016/5/14/chartex" xmlns:mc="http://schemas.openxmlformats.org/markup-compatibility/2006" xmlns:aink="http://schemas.microsoft.com/office/drawing/2016/ink" xmlns:am3d="http://schemas.microsoft.com/office/drawing/2017/model3d" xmlns:o="urn:schemas-microsoft-com:office:office" xmlns:r="http://schemas.openxmlformats.org/officeDocument/2006/relationships" xmlns:m="http://schemas.openxmlformats.org/officeDocument/2006/math" xmlns:v="urn:schemas-microsoft-com:vml" xmlns:wp14="http://schemas.microsoft.com/office/word/2010/wordprocessingDrawing" xmlns:wp="http://schemas.openxmlformats.org/drawingml/2006/wordprocessingDrawing" xmlns:w10="urn:schemas-microsoft-com:office:word" xmlns:w="http://schemas.openxmlformats.org/wordprocessingml/2006/main" xmlns:w14="http://schemas.microsoft.com/office/word/2010/wordml" xmlns:w15="http://schemas.microsoft.com/office/word/2012/wordml" xmlns:w16cex="http://schemas.microsoft.com/office/word/2018/wordml/cex" xmlns:w16cid="http://schemas.microsoft.com/office/word/2016/wordml/cid" xmlns:w16="http://schemas.microsoft.com/office/word/2018/wordml" xmlns:w16se="http://schemas.microsoft.com/office/word/2015/wordml/symex" xmlns:wpg="http://schemas.microsoft.com/office/word/2010/wordprocessingGroup" xmlns:wpi="http://schemas.microsoft.com/office/word/2010/wordprocessingInk" xmlns:wne="http://schemas.microsoft.com/office/word/2006/wordml" xmlns:wps="http://schemas.microsoft.com/office/word/2010/wordprocessingShape" mc:Ignorable="w14 w15 w16se w16cid w16 w16cex wp14">
   <w:body>
     <w:p>
       <w:pPr>
@@ -67,13 +67,10 @@
         <w:t>10569751</w:t>
       </w:r>
       <w:r>
-        <w:t>) e Giuseppe Piccirillo (</w:t>
-      </w:r>
-      <w:r>
-        <w:t>10568059</w:t>
-      </w:r>
-      <w:r>
-        <w:t>)</w:t>
+        <w:t>) e</w:t>
+      </w:r>
+      <w:r>
+        <w:t xml:space="preserve"> g-picc</w:t>
       </w:r>
     </w:p>
     <w:p>
@@ -1626,7 +1623,23 @@
     </w:p>
     <w:p>
       <w:r>
-        <w:t>Il problema trattato in questo progetto è quello della traduzione di un indirizzo in funzione di un dato insieme di indirizzi chiamati Working Zones (WZ): si hanno 8 WZ di dimensione 4 che non possono essere fra loro sovrapposte, nemmeno parzialmente. L’indirizzo da tradurre, di dimensione 7 bit, verrà lasciato inalterato aggiungendo solamente un bit ‘0’ in testa nel caso in cui non sia presente in una delle WZ; mentre verrà codificato solo nel caso in cui risulti appartenente a una WZ, concatenando un ‘1’ al numero in binario naturale delle WZ (3 bit) e all’offset nella WZ codificato con codifica One Hot (4 bit).</w:t>
+        <w:t xml:space="preserve">Il problema trattato in questo progetto è quello della traduzione di un indirizzo in funzione di un dato insieme di indirizzi chiamati </w:t>
+      </w:r>
+      <w:proofErr w:type="spellStart"/>
+      <w:r>
+        <w:t>Working</w:t>
+      </w:r>
+      <w:proofErr w:type="spellEnd"/>
+      <w:r>
+        <w:t xml:space="preserve"> Zones (WZ): si hanno 8 WZ di dimensione 4 che non possono essere fra loro sovrapposte, nemmeno parzialmente. L’indirizzo da tradurre, di dimensione 7 bit, verrà lasciato inalterato aggiungendo solamente un bit ‘0’ in testa nel caso in cui non sia presente in una delle WZ; mentre verrà codificato solo nel caso in cui risulti appartenente a una WZ, concatenando un ‘</w:t>
+      </w:r>
+      <w:proofErr w:type="gramStart"/>
+      <w:r>
+        <w:t>1’ al</w:t>
+      </w:r>
+      <w:proofErr w:type="gramEnd"/>
+      <w:r>
+        <w:t xml:space="preserve"> numero in binario naturale delle WZ (3 bit) e all’offset nella WZ codificato con codifica One Hot (4 bit).</w:t>
       </w:r>
     </w:p>
     <w:p/>
@@ -2004,7 +2017,39 @@
     </w:p>
     <w:p>
       <w:r>
-        <w:t>Il problema in questione ha inizialmente portato a due modalità di risoluzione differenti: salvare le WZ in registri oppure non salvarle così da occupare meno spazio. Il salvataggio delle working zones, sebbene sia oneroso dal punto di vista della memoria, risulta essere più conveniente dal punto di vista della complessità temporale, perciò abbiamo optato per una soluzione in cui salvare tutte le working zones mediante signal secondo un’architettura behavioral. Infatti, grazie a questo approccio, basta salvare una sola volta le WZ negli appositi registri e nel caso di conversioni successive (senza che venga dato un reset a fine conversione) a fronte di un nuovo segnale di start dopo la prima esecuzione da un segnale di reset, si avrà bisogno solamente di ricaricare l’indirizzo da codificare e, una volta codificato, scriverlo all’interno della memoria.</w:t>
+        <w:t xml:space="preserve">Il problema in questione ha inizialmente portato a due modalità di risoluzione differenti: salvare le WZ in registri oppure non salvarle così da occupare meno spazio. Il salvataggio delle </w:t>
+      </w:r>
+      <w:proofErr w:type="spellStart"/>
+      <w:r>
+        <w:t>working</w:t>
+      </w:r>
+      <w:proofErr w:type="spellEnd"/>
+      <w:r>
+        <w:t xml:space="preserve"> zones, sebbene sia oneroso dal punto di vista della memoria, risulta essere più conveniente dal punto di vista della complessità temporale, perciò abbiamo optato per una soluzione in cui salvare tutte le </w:t>
+      </w:r>
+      <w:proofErr w:type="spellStart"/>
+      <w:r>
+        <w:t>working</w:t>
+      </w:r>
+      <w:proofErr w:type="spellEnd"/>
+      <w:r>
+        <w:t xml:space="preserve"> zones mediante </w:t>
+      </w:r>
+      <w:proofErr w:type="spellStart"/>
+      <w:r>
+        <w:t>signal</w:t>
+      </w:r>
+      <w:proofErr w:type="spellEnd"/>
+      <w:r>
+        <w:t xml:space="preserve"> secondo un’architettura </w:t>
+      </w:r>
+      <w:proofErr w:type="spellStart"/>
+      <w:r>
+        <w:t>behavioral</w:t>
+      </w:r>
+      <w:proofErr w:type="spellEnd"/>
+      <w:r>
+        <w:t>. Infatti, grazie a questo approccio, basta salvare una sola volta le WZ negli appositi registri e nel caso di conversioni successive (senza che venga dato un reset a fine conversione) a fronte di un nuovo segnale di start dopo la prima esecuzione da un segnale di reset, si avrà bisogno solamente di ricaricare l’indirizzo da codificare e, una volta codificato, scriverlo all’interno della memoria.</w:t>
       </w:r>
     </w:p>
     <w:p>
@@ -2029,7 +2074,15 @@
     </w:p>
     <w:p>
       <w:r>
-        <w:t>In questo caso, si è preferito operare sul fronte di salita, per cui utilizzando 3 clock: richiesta dell’indirizzo, attesa della memoria e salvataggio/analisi.</w:t>
+        <w:t xml:space="preserve">In questo caso, si è preferito operare sul fronte di salita, per cui utilizzando </w:t>
+      </w:r>
+      <w:proofErr w:type="gramStart"/>
+      <w:r>
+        <w:t>3</w:t>
+      </w:r>
+      <w:proofErr w:type="gramEnd"/>
+      <w:r>
+        <w:t xml:space="preserve"> clock: richiesta dell’indirizzo, attesa della memoria e salvataggio/analisi.</w:t>
       </w:r>
       <w:r>
         <w:br w:type="page"/>
@@ -2055,21 +2108,44 @@
       <w:r>
         <w:t xml:space="preserve">2.1 </w:t>
       </w:r>
+      <w:proofErr w:type="spellStart"/>
       <w:r>
         <w:t>Idle</w:t>
       </w:r>
       <w:bookmarkEnd w:id="4"/>
+      <w:proofErr w:type="spellEnd"/>
     </w:p>
     <w:p>
       <w:r>
         <w:t>Lo stato</w:t>
       </w:r>
       <w:r>
-        <w:t xml:space="preserve"> Idle è lo stato iniziale in cui si trova la macchina dopo uno stato di reset, questo stato non fa alcunché </w:t>
-      </w:r>
-      <w:r>
-        <w:t>fintanto che il segnale i_start è basso, quando questo viene portato ad alto si opera una transizione per andare allo stato Ask</w:t>
-      </w:r>
+        <w:t xml:space="preserve"> </w:t>
+      </w:r>
+      <w:proofErr w:type="spellStart"/>
+      <w:r>
+        <w:t>Idle</w:t>
+      </w:r>
+      <w:proofErr w:type="spellEnd"/>
+      <w:r>
+        <w:t xml:space="preserve"> è lo stato iniziale in cui si trova la macchina dopo uno stato di reset, questo stato non fa alcunché </w:t>
+      </w:r>
+      <w:r>
+        <w:t xml:space="preserve">fintanto che il segnale </w:t>
+      </w:r>
+      <w:proofErr w:type="spellStart"/>
+      <w:r>
+        <w:t>i_start</w:t>
+      </w:r>
+      <w:proofErr w:type="spellEnd"/>
+      <w:r>
+        <w:t xml:space="preserve"> è basso, quando questo viene portato ad alto si opera una transizione per andare allo stato </w:t>
+      </w:r>
+      <w:proofErr w:type="spellStart"/>
+      <w:r>
+        <w:t>Ask</w:t>
+      </w:r>
+      <w:proofErr w:type="spellEnd"/>
       <w:r>
         <w:t xml:space="preserve"> per iniziare la codifica</w:t>
       </w:r>
@@ -2086,9 +2162,14 @@
         <w:t>2.2</w:t>
       </w:r>
       <w:r>
-        <w:t xml:space="preserve"> Ask</w:t>
+        <w:t xml:space="preserve"> </w:t>
+      </w:r>
+      <w:proofErr w:type="spellStart"/>
+      <w:r>
+        <w:t>Ask</w:t>
       </w:r>
       <w:bookmarkEnd w:id="5"/>
+      <w:proofErr w:type="spellEnd"/>
     </w:p>
     <w:p>
       <w:r>
@@ -2097,8 +2178,21 @@
       <w:r>
         <w:t xml:space="preserve"> </w:t>
       </w:r>
-      <w:r>
-        <w:t xml:space="preserve">Ask è lo stato in cui si richiede una working zone in lettura alla memoria, utilizzando un registro per tenere conto dell’indirizzo da richiedere </w:t>
+      <w:proofErr w:type="spellStart"/>
+      <w:r>
+        <w:t>Ask</w:t>
+      </w:r>
+      <w:proofErr w:type="spellEnd"/>
+      <w:r>
+        <w:t xml:space="preserve"> è lo stato in cui si richiede una </w:t>
+      </w:r>
+      <w:proofErr w:type="spellStart"/>
+      <w:r>
+        <w:t>working</w:t>
+      </w:r>
+      <w:proofErr w:type="spellEnd"/>
+      <w:r>
+        <w:t xml:space="preserve"> zone in lettura alla memoria, utilizzando un registro per tenere conto dell’indirizzo da richiedere </w:t>
       </w:r>
       <w:r>
         <w:t>al momento della richiesta</w:t>
@@ -2152,10 +2246,26 @@
         <w:t>.</w:t>
       </w:r>
       <w:r>
-        <w:t xml:space="preserve"> Si ritorna allo stato Ask nel caso in cui </w:t>
-      </w:r>
-      <w:r>
-        <w:t>il valore del registro count sia inferiore a 8</w:t>
+        <w:t xml:space="preserve"> Si ritorna allo stato </w:t>
+      </w:r>
+      <w:proofErr w:type="spellStart"/>
+      <w:r>
+        <w:t>Ask</w:t>
+      </w:r>
+      <w:proofErr w:type="spellEnd"/>
+      <w:r>
+        <w:t xml:space="preserve"> nel caso in cui </w:t>
+      </w:r>
+      <w:r>
+        <w:t xml:space="preserve">il valore del registro </w:t>
+      </w:r>
+      <w:proofErr w:type="spellStart"/>
+      <w:r>
+        <w:t>count</w:t>
+      </w:r>
+      <w:proofErr w:type="spellEnd"/>
+      <w:r>
+        <w:t xml:space="preserve"> sia inferiore a 8</w:t>
       </w:r>
       <w:r>
         <w:t xml:space="preserve"> (salvando quindi tutte le WZ in appositi registri)</w:t>
@@ -2176,16 +2286,29 @@
         <w:t>5</w:t>
       </w:r>
       <w:r>
-        <w:t xml:space="preserve"> Ask_addr</w:t>
+        <w:t xml:space="preserve"> </w:t>
+      </w:r>
+      <w:proofErr w:type="spellStart"/>
+      <w:r>
+        <w:t>Ask_addr</w:t>
       </w:r>
       <w:bookmarkEnd w:id="8"/>
+      <w:proofErr w:type="spellEnd"/>
     </w:p>
     <w:p>
       <w:r>
         <w:t>Lo stato</w:t>
       </w:r>
       <w:r>
-        <w:t xml:space="preserve"> Ask_addr è lo stato in cui si effettua la richiesta alla memoria dell’indirizzo da codificare.</w:t>
+        <w:t xml:space="preserve"> </w:t>
+      </w:r>
+      <w:proofErr w:type="spellStart"/>
+      <w:r>
+        <w:t>Ask_addr</w:t>
+      </w:r>
+      <w:proofErr w:type="spellEnd"/>
+      <w:r>
+        <w:t xml:space="preserve"> è lo stato in cui si effettua la richiesta alla memoria dell’indirizzo da codificare.</w:t>
       </w:r>
     </w:p>
     <w:p>
@@ -2221,9 +2344,14 @@
         <w:t>7</w:t>
       </w:r>
       <w:r>
-        <w:t xml:space="preserve"> Analize</w:t>
+        <w:t xml:space="preserve"> </w:t>
+      </w:r>
+      <w:proofErr w:type="spellStart"/>
+      <w:r>
+        <w:t>Analize</w:t>
       </w:r>
       <w:bookmarkEnd w:id="10"/>
+      <w:proofErr w:type="spellEnd"/>
     </w:p>
     <w:p>
       <w:r>
@@ -2232,9 +2360,11 @@
       <w:r>
         <w:t xml:space="preserve"> </w:t>
       </w:r>
+      <w:proofErr w:type="spellStart"/>
       <w:r>
         <w:t>Analize</w:t>
       </w:r>
+      <w:proofErr w:type="spellEnd"/>
       <w:r>
         <w:t xml:space="preserve"> </w:t>
       </w:r>
@@ -2266,19 +2396,32 @@
         <w:t>8</w:t>
       </w:r>
       <w:r>
-        <w:t xml:space="preserve"> Enc</w:t>
+        <w:t xml:space="preserve"> </w:t>
+      </w:r>
+      <w:proofErr w:type="spellStart"/>
+      <w:r>
+        <w:t>Enc</w:t>
       </w:r>
       <w:r>
         <w:t>_wrt</w:t>
       </w:r>
       <w:bookmarkEnd w:id="11"/>
+      <w:proofErr w:type="spellEnd"/>
     </w:p>
     <w:p>
       <w:r>
         <w:t>Lo stato</w:t>
       </w:r>
       <w:r>
-        <w:t xml:space="preserve"> Enc_wrt è lo stato in cui scriviamo l’indirizzo codificato </w:t>
+        <w:t xml:space="preserve"> </w:t>
+      </w:r>
+      <w:proofErr w:type="spellStart"/>
+      <w:r>
+        <w:t>Enc_wrt</w:t>
+      </w:r>
+      <w:proofErr w:type="spellEnd"/>
+      <w:r>
+        <w:t xml:space="preserve"> è lo stato in cui scriviamo l’indirizzo codificato </w:t>
       </w:r>
       <w:r>
         <w:t>sulla memoria avendolo prima composto</w:t>
@@ -2326,26 +2469,65 @@
       <w:r>
         <w:t xml:space="preserve"> </w:t>
       </w:r>
+      <w:proofErr w:type="spellStart"/>
       <w:r>
         <w:t>Done</w:t>
       </w:r>
       <w:bookmarkEnd w:id="13"/>
-    </w:p>
-    <w:p>
-      <w:r>
-        <w:t>Lo stato Done alza il segnale Done a 1 poiché la codifica è completata e siamo sicuri che la RAM abbia scritto tale valore</w:t>
+      <w:proofErr w:type="spellEnd"/>
+    </w:p>
+    <w:p>
+      <w:r>
+        <w:t xml:space="preserve">Lo stato </w:t>
+      </w:r>
+      <w:proofErr w:type="spellStart"/>
+      <w:r>
+        <w:t>Done</w:t>
+      </w:r>
+      <w:proofErr w:type="spellEnd"/>
+      <w:r>
+        <w:t xml:space="preserve"> alza il segnale </w:t>
+      </w:r>
+      <w:proofErr w:type="spellStart"/>
+      <w:r>
+        <w:t>Done</w:t>
+      </w:r>
+      <w:proofErr w:type="spellEnd"/>
+      <w:r>
+        <w:t xml:space="preserve"> a 1 poiché la codifica è completata e siamo sicuri che la RAM abbia scritto tale valore</w:t>
       </w:r>
       <w:r>
         <w:t xml:space="preserve">, oltretutto restiamo in questo stato finché </w:t>
       </w:r>
-      <w:r>
-        <w:t>i_start è alto, quando i_start viene portato basso</w:t>
+      <w:proofErr w:type="spellStart"/>
+      <w:r>
+        <w:t>i_start</w:t>
+      </w:r>
+      <w:proofErr w:type="spellEnd"/>
+      <w:r>
+        <w:t xml:space="preserve"> è alto, quando </w:t>
+      </w:r>
+      <w:proofErr w:type="spellStart"/>
+      <w:r>
+        <w:t>i_start</w:t>
+      </w:r>
+      <w:proofErr w:type="spellEnd"/>
+      <w:r>
+        <w:t xml:space="preserve"> viene portato basso</w:t>
       </w:r>
       <w:r>
         <w:t xml:space="preserve"> allora </w:t>
       </w:r>
       <w:r>
-        <w:t>si abbassa o_done e si transisce su Wait1.</w:t>
+        <w:t xml:space="preserve">si abbassa </w:t>
+      </w:r>
+      <w:proofErr w:type="spellStart"/>
+      <w:r>
+        <w:t>o_done</w:t>
+      </w:r>
+      <w:proofErr w:type="spellEnd"/>
+      <w:r>
+        <w:t xml:space="preserve"> e si transisce su Wait1.</w:t>
       </w:r>
     </w:p>
     <w:p>
@@ -2372,7 +2554,23 @@
         <w:t>Lo stato</w:t>
       </w:r>
       <w:r>
-        <w:t xml:space="preserve"> Wait1 aspetta che venga dato un segnale i_start alto per reiniziare la codifica dal caricamento dell’indirizzo da codificare poiché le </w:t>
+        <w:t xml:space="preserve"> Wait1 aspetta che venga dato un segnale </w:t>
+      </w:r>
+      <w:proofErr w:type="spellStart"/>
+      <w:r>
+        <w:t>i_start</w:t>
+      </w:r>
+      <w:proofErr w:type="spellEnd"/>
+      <w:r>
+        <w:t xml:space="preserve"> alto per </w:t>
+      </w:r>
+      <w:proofErr w:type="spellStart"/>
+      <w:r>
+        <w:t>reiniziare</w:t>
+      </w:r>
+      <w:proofErr w:type="spellEnd"/>
+      <w:r>
+        <w:t xml:space="preserve"> la codifica dal caricamento dell’indirizzo da codificare poiché le </w:t>
       </w:r>
       <w:r>
         <w:t>WZ</w:t>
@@ -3214,9 +3412,11 @@
                         <wps:txbx>
                           <w:txbxContent>
                             <w:p>
+                              <w:proofErr w:type="spellStart"/>
                               <w:r>
                                 <w:t>rst</w:t>
                               </w:r>
+                              <w:proofErr w:type="spellEnd"/>
                               <w:r>
                                 <w:t>=1</w:t>
                               </w:r>
@@ -4078,8 +4278,13 @@
                         <wps:txbx>
                           <w:txbxContent>
                             <w:p>
+                              <w:proofErr w:type="spellStart"/>
                               <w:r>
-                                <w:t>count&lt;8</w:t>
+                                <w:t>count</w:t>
+                              </w:r>
+                              <w:proofErr w:type="spellEnd"/>
+                              <w:r>
+                                <w:t>&lt;8</w:t>
                               </w:r>
                             </w:p>
                           </w:txbxContent>
@@ -4681,13 +4886,37 @@
     </w:p>
     <w:p>
       <w:r>
-        <w:t>Il componente è stato sottoposto a diversi testbench di due tipologie: correttezza della specifica e stabilità. Con i primi si è voluto verificare il corretto comportamento del componente</w:t>
+        <w:t xml:space="preserve">Il componente è stato sottoposto a diversi </w:t>
+      </w:r>
+      <w:proofErr w:type="spellStart"/>
+      <w:r>
+        <w:t>testbench</w:t>
+      </w:r>
+      <w:proofErr w:type="spellEnd"/>
+      <w:r>
+        <w:t xml:space="preserve"> di due tipologie: correttezza della specifica e stabilità. Con i primi si è voluto verificare il corretto comportamento del componente</w:t>
       </w:r>
       <w:r>
         <w:t>,</w:t>
       </w:r>
       <w:r>
-        <w:t xml:space="preserve"> sia in pre-sintesi che in post-sintesi: non sono di seguito riportati in quanto non particolarmente rilevanti, ma si osserva che si è verificato un corretto comportamento del componente. I secondi sono una serie di 9 test, dei quali si riportano i grafici di quelli ritenuti più importanti relativamente allo stress del componente:</w:t>
+        <w:t xml:space="preserve"> sia in </w:t>
+      </w:r>
+      <w:proofErr w:type="spellStart"/>
+      <w:r>
+        <w:t>pre</w:t>
+      </w:r>
+      <w:proofErr w:type="spellEnd"/>
+      <w:r>
+        <w:t xml:space="preserve">-sintesi che in post-sintesi: non sono di seguito riportati in quanto non particolarmente rilevanti, ma si osserva che si è verificato un corretto comportamento del componente. I secondi sono una serie di </w:t>
+      </w:r>
+      <w:proofErr w:type="gramStart"/>
+      <w:r>
+        <w:t>9</w:t>
+      </w:r>
+      <w:proofErr w:type="gramEnd"/>
+      <w:r>
+        <w:t xml:space="preserve"> test, dei quali si riportano i grafici di quelli ritenuti più importanti relativamente allo stress del componente:</w:t>
       </w:r>
     </w:p>
     <w:p>
@@ -4769,12 +4998,7 @@
         <w:t xml:space="preserve">: </w:t>
       </w:r>
       <w:r>
-        <w:t>questo test si basa sulla verifica del corretto comportamento del c</w:t>
-      </w:r>
-      <w:bookmarkStart w:id="18" w:name="_GoBack"/>
-      <w:bookmarkEnd w:id="18"/>
-      <w:r>
-        <w:t>omponente a seguito di reset asincroni forniti durante un’esecuzione.</w:t>
+        <w:t>questo test si basa sulla verifica del corretto comportamento del componente a seguito di reset asincroni forniti durante un’esecuzione.</w:t>
       </w:r>
       <w:r>
         <w:br/>
@@ -5180,11 +5404,11 @@
       <w:pPr>
         <w:pStyle w:val="Heading2"/>
       </w:pPr>
-      <w:bookmarkStart w:id="19" w:name="_Toc35190797"/>
+      <w:bookmarkStart w:id="18" w:name="_Toc35190797"/>
       <w:r>
         <w:t>3.2 Risultati sperimentali</w:t>
       </w:r>
-      <w:bookmarkEnd w:id="19"/>
+      <w:bookmarkEnd w:id="18"/>
     </w:p>
     <w:p>
       <w:r>
@@ -5256,23 +5480,55 @@
         </w:drawing>
       </w:r>
       <w:r>
-        <w:t>Si riporta lo schematic effettuato da Vivado relativamente alla post-sintesi:</w:t>
+        <w:t xml:space="preserve">Si riporta lo </w:t>
+      </w:r>
+      <w:proofErr w:type="spellStart"/>
+      <w:r>
+        <w:t>schematic</w:t>
+      </w:r>
+      <w:proofErr w:type="spellEnd"/>
+      <w:r>
+        <w:t xml:space="preserve"> effettuato da </w:t>
+      </w:r>
+      <w:proofErr w:type="spellStart"/>
+      <w:r>
+        <w:t>Vivado</w:t>
+      </w:r>
+      <w:proofErr w:type="spellEnd"/>
+      <w:r>
+        <w:t xml:space="preserve"> relativamente alla post-sintesi:</w:t>
       </w:r>
     </w:p>
     <w:p>
       <w:pPr>
         <w:pStyle w:val="Heading1"/>
       </w:pPr>
-      <w:bookmarkStart w:id="20" w:name="_Toc35190798"/>
+      <w:bookmarkStart w:id="19" w:name="_Toc35190798"/>
       <w:r>
         <w:lastRenderedPageBreak/>
         <w:t>Conclusione</w:t>
       </w:r>
-      <w:bookmarkEnd w:id="20"/>
-    </w:p>
-    <w:p>
-      <w:r>
-        <w:t xml:space="preserve">Siccome i test che sono stati effettuati hanno ottenuto un risultato positivo sia in pre-sintesi che in post-sintesi funzionale possiamo dedurre con un buon livello di certezza che il componente sia esente da errori progettuali. Inoltre, abbiamo verificato che il componente funzioni anche per valori inferiori a 100ns del clock, quindi a frequenze maggiori, per avere un margine di sicurezza migliore del componente. Per quanto riguarda gli obiettivi prefissati, possiamo ritenere che la progettazione sia stata efficace: possiamo osservare dai testbench come la codifica di un indirizzo successivamente ad un’altra codifica (avendo già in memoria le WZ) richieda molto meno tempo rispetto a dover </w:t>
+      <w:bookmarkEnd w:id="19"/>
+    </w:p>
+    <w:p>
+      <w:r>
+        <w:t xml:space="preserve">Siccome i test che sono stati effettuati hanno ottenuto un risultato positivo sia in </w:t>
+      </w:r>
+      <w:proofErr w:type="spellStart"/>
+      <w:r>
+        <w:t>pre</w:t>
+      </w:r>
+      <w:proofErr w:type="spellEnd"/>
+      <w:r>
+        <w:t xml:space="preserve">-sintesi che in post-sintesi funzionale possiamo dedurre con un buon livello di certezza che il componente sia esente da errori progettuali. Inoltre, abbiamo verificato che il componente funzioni anche per valori inferiori a 100ns del clock, quindi a frequenze maggiori, per avere un margine di sicurezza migliore del componente. Per quanto riguarda gli obiettivi prefissati, possiamo ritenere che la progettazione sia stata efficace: possiamo osservare dai </w:t>
+      </w:r>
+      <w:proofErr w:type="spellStart"/>
+      <w:r>
+        <w:t>testbench</w:t>
+      </w:r>
+      <w:proofErr w:type="spellEnd"/>
+      <w:r>
+        <w:t xml:space="preserve"> come la codifica di un indirizzo successivamente ad un’altra codifica (avendo già in memoria le WZ) richieda molto meno tempo rispetto a dover </w:t>
       </w:r>
       <w:r>
         <w:t>ri</w:t>
@@ -5297,7 +5553,7 @@
 </file>
 
 <file path=word/endnotes.xml><?xml version="1.0" encoding="utf-8"?>
-<w:endnotes xmlns:wpc="http://schemas.microsoft.com/office/word/2010/wordprocessingCanvas" xmlns:cx="http://schemas.microsoft.com/office/drawing/2014/chartex" xmlns:cx1="http://schemas.microsoft.com/office/drawing/2015/9/8/chartex" xmlns:cx2="http://schemas.microsoft.com/office/drawing/2015/10/21/chartex" xmlns:cx3="http://schemas.microsoft.com/office/drawing/2016/5/9/chartex" xmlns:cx4="http://schemas.microsoft.com/office/drawing/2016/5/10/chartex" xmlns:cx5="http://schemas.microsoft.com/office/drawing/2016/5/11/chartex" xmlns:cx6="http://schemas.microsoft.com/office/drawing/2016/5/12/chartex" xmlns:cx7="http://schemas.microsoft.com/office/drawing/2016/5/13/chartex" xmlns:cx8="http://schemas.microsoft.com/office/drawing/2016/5/14/chartex" xmlns:mc="http://schemas.openxmlformats.org/markup-compatibility/2006" xmlns:aink="http://schemas.microsoft.com/office/drawing/2016/ink" xmlns:am3d="http://schemas.microsoft.com/office/drawing/2017/model3d" xmlns:o="urn:schemas-microsoft-com:office:office" xmlns:r="http://schemas.openxmlformats.org/officeDocument/2006/relationships" xmlns:m="http://schemas.openxmlformats.org/officeDocument/2006/math" xmlns:v="urn:schemas-microsoft-com:vml" xmlns:wp14="http://schemas.microsoft.com/office/word/2010/wordprocessingDrawing" xmlns:wp="http://schemas.openxmlformats.org/drawingml/2006/wordprocessingDrawing" xmlns:w10="urn:schemas-microsoft-com:office:word" xmlns:w="http://schemas.openxmlformats.org/wordprocessingml/2006/main" xmlns:w14="http://schemas.microsoft.com/office/word/2010/wordml" xmlns:w15="http://schemas.microsoft.com/office/word/2012/wordml" xmlns:w16cid="http://schemas.microsoft.com/office/word/2016/wordml/cid" xmlns:w16se="http://schemas.microsoft.com/office/word/2015/wordml/symex" xmlns:wpg="http://schemas.microsoft.com/office/word/2010/wordprocessingGroup" xmlns:wpi="http://schemas.microsoft.com/office/word/2010/wordprocessingInk" xmlns:wne="http://schemas.microsoft.com/office/word/2006/wordml" xmlns:wps="http://schemas.microsoft.com/office/word/2010/wordprocessingShape" mc:Ignorable="w14 w15 w16se w16cid wp14">
+<w:endnotes xmlns:wpc="http://schemas.microsoft.com/office/word/2010/wordprocessingCanvas" xmlns:cx="http://schemas.microsoft.com/office/drawing/2014/chartex" xmlns:cx1="http://schemas.microsoft.com/office/drawing/2015/9/8/chartex" xmlns:cx2="http://schemas.microsoft.com/office/drawing/2015/10/21/chartex" xmlns:cx3="http://schemas.microsoft.com/office/drawing/2016/5/9/chartex" xmlns:cx4="http://schemas.microsoft.com/office/drawing/2016/5/10/chartex" xmlns:cx5="http://schemas.microsoft.com/office/drawing/2016/5/11/chartex" xmlns:cx6="http://schemas.microsoft.com/office/drawing/2016/5/12/chartex" xmlns:cx7="http://schemas.microsoft.com/office/drawing/2016/5/13/chartex" xmlns:cx8="http://schemas.microsoft.com/office/drawing/2016/5/14/chartex" xmlns:mc="http://schemas.openxmlformats.org/markup-compatibility/2006" xmlns:aink="http://schemas.microsoft.com/office/drawing/2016/ink" xmlns:am3d="http://schemas.microsoft.com/office/drawing/2017/model3d" xmlns:o="urn:schemas-microsoft-com:office:office" xmlns:r="http://schemas.openxmlformats.org/officeDocument/2006/relationships" xmlns:m="http://schemas.openxmlformats.org/officeDocument/2006/math" xmlns:v="urn:schemas-microsoft-com:vml" xmlns:wp14="http://schemas.microsoft.com/office/word/2010/wordprocessingDrawing" xmlns:wp="http://schemas.openxmlformats.org/drawingml/2006/wordprocessingDrawing" xmlns:w10="urn:schemas-microsoft-com:office:word" xmlns:w="http://schemas.openxmlformats.org/wordprocessingml/2006/main" xmlns:w14="http://schemas.microsoft.com/office/word/2010/wordml" xmlns:w15="http://schemas.microsoft.com/office/word/2012/wordml" xmlns:w16cex="http://schemas.microsoft.com/office/word/2018/wordml/cex" xmlns:w16cid="http://schemas.microsoft.com/office/word/2016/wordml/cid" xmlns:w16="http://schemas.microsoft.com/office/word/2018/wordml" xmlns:w16se="http://schemas.microsoft.com/office/word/2015/wordml/symex" xmlns:wpg="http://schemas.microsoft.com/office/word/2010/wordprocessingGroup" xmlns:wpi="http://schemas.microsoft.com/office/word/2010/wordprocessingInk" xmlns:wne="http://schemas.microsoft.com/office/word/2006/wordml" xmlns:wps="http://schemas.microsoft.com/office/word/2010/wordprocessingShape" mc:Ignorable="w14 w15 w16se w16cid w16 w16cex wp14">
   <w:endnote w:type="separator" w:id="-1">
     <w:p>
       <w:pPr>
@@ -5322,7 +5578,7 @@
 </file>
 
 <file path=word/footnotes.xml><?xml version="1.0" encoding="utf-8"?>
-<w:footnotes xmlns:wpc="http://schemas.microsoft.com/office/word/2010/wordprocessingCanvas" xmlns:cx="http://schemas.microsoft.com/office/drawing/2014/chartex" xmlns:cx1="http://schemas.microsoft.com/office/drawing/2015/9/8/chartex" xmlns:cx2="http://schemas.microsoft.com/office/drawing/2015/10/21/chartex" xmlns:cx3="http://schemas.microsoft.com/office/drawing/2016/5/9/chartex" xmlns:cx4="http://schemas.microsoft.com/office/drawing/2016/5/10/chartex" xmlns:cx5="http://schemas.microsoft.com/office/drawing/2016/5/11/chartex" xmlns:cx6="http://schemas.microsoft.com/office/drawing/2016/5/12/chartex" xmlns:cx7="http://schemas.microsoft.com/office/drawing/2016/5/13/chartex" xmlns:cx8="http://schemas.microsoft.com/office/drawing/2016/5/14/chartex" xmlns:mc="http://schemas.openxmlformats.org/markup-compatibility/2006" xmlns:aink="http://schemas.microsoft.com/office/drawing/2016/ink" xmlns:am3d="http://schemas.microsoft.com/office/drawing/2017/model3d" xmlns:o="urn:schemas-microsoft-com:office:office" xmlns:r="http://schemas.openxmlformats.org/officeDocument/2006/relationships" xmlns:m="http://schemas.openxmlformats.org/officeDocument/2006/math" xmlns:v="urn:schemas-microsoft-com:vml" xmlns:wp14="http://schemas.microsoft.com/office/word/2010/wordprocessingDrawing" xmlns:wp="http://schemas.openxmlformats.org/drawingml/2006/wordprocessingDrawing" xmlns:w10="urn:schemas-microsoft-com:office:word" xmlns:w="http://schemas.openxmlformats.org/wordprocessingml/2006/main" xmlns:w14="http://schemas.microsoft.com/office/word/2010/wordml" xmlns:w15="http://schemas.microsoft.com/office/word/2012/wordml" xmlns:w16cid="http://schemas.microsoft.com/office/word/2016/wordml/cid" xmlns:w16se="http://schemas.microsoft.com/office/word/2015/wordml/symex" xmlns:wpg="http://schemas.microsoft.com/office/word/2010/wordprocessingGroup" xmlns:wpi="http://schemas.microsoft.com/office/word/2010/wordprocessingInk" xmlns:wne="http://schemas.microsoft.com/office/word/2006/wordml" xmlns:wps="http://schemas.microsoft.com/office/word/2010/wordprocessingShape" mc:Ignorable="w14 w15 w16se w16cid wp14">
+<w:footnotes xmlns:wpc="http://schemas.microsoft.com/office/word/2010/wordprocessingCanvas" xmlns:cx="http://schemas.microsoft.com/office/drawing/2014/chartex" xmlns:cx1="http://schemas.microsoft.com/office/drawing/2015/9/8/chartex" xmlns:cx2="http://schemas.microsoft.com/office/drawing/2015/10/21/chartex" xmlns:cx3="http://schemas.microsoft.com/office/drawing/2016/5/9/chartex" xmlns:cx4="http://schemas.microsoft.com/office/drawing/2016/5/10/chartex" xmlns:cx5="http://schemas.microsoft.com/office/drawing/2016/5/11/chartex" xmlns:cx6="http://schemas.microsoft.com/office/drawing/2016/5/12/chartex" xmlns:cx7="http://schemas.microsoft.com/office/drawing/2016/5/13/chartex" xmlns:cx8="http://schemas.microsoft.com/office/drawing/2016/5/14/chartex" xmlns:mc="http://schemas.openxmlformats.org/markup-compatibility/2006" xmlns:aink="http://schemas.microsoft.com/office/drawing/2016/ink" xmlns:am3d="http://schemas.microsoft.com/office/drawing/2017/model3d" xmlns:o="urn:schemas-microsoft-com:office:office" xmlns:r="http://schemas.openxmlformats.org/officeDocument/2006/relationships" xmlns:m="http://schemas.openxmlformats.org/officeDocument/2006/math" xmlns:v="urn:schemas-microsoft-com:vml" xmlns:wp14="http://schemas.microsoft.com/office/word/2010/wordprocessingDrawing" xmlns:wp="http://schemas.openxmlformats.org/drawingml/2006/wordprocessingDrawing" xmlns:w10="urn:schemas-microsoft-com:office:word" xmlns:w="http://schemas.openxmlformats.org/wordprocessingml/2006/main" xmlns:w14="http://schemas.microsoft.com/office/word/2010/wordml" xmlns:w15="http://schemas.microsoft.com/office/word/2012/wordml" xmlns:w16cex="http://schemas.microsoft.com/office/word/2018/wordml/cex" xmlns:w16cid="http://schemas.microsoft.com/office/word/2016/wordml/cid" xmlns:w16="http://schemas.microsoft.com/office/word/2018/wordml" xmlns:w16se="http://schemas.microsoft.com/office/word/2015/wordml/symex" xmlns:wpg="http://schemas.microsoft.com/office/word/2010/wordprocessingGroup" xmlns:wpi="http://schemas.microsoft.com/office/word/2010/wordprocessingInk" xmlns:wne="http://schemas.microsoft.com/office/word/2006/wordml" xmlns:wps="http://schemas.microsoft.com/office/word/2010/wordprocessingShape" mc:Ignorable="w14 w15 w16se w16cid w16 w16cex wp14">
   <w:footnote w:type="separator" w:id="-1">
     <w:p>
       <w:pPr>
@@ -5347,7 +5603,7 @@
 </file>
 
 <file path=word/header1.xml><?xml version="1.0" encoding="utf-8"?>
-<w:hdr xmlns:wpc="http://schemas.microsoft.com/office/word/2010/wordprocessingCanvas" xmlns:cx="http://schemas.microsoft.com/office/drawing/2014/chartex" xmlns:cx1="http://schemas.microsoft.com/office/drawing/2015/9/8/chartex" xmlns:cx2="http://schemas.microsoft.com/office/drawing/2015/10/21/chartex" xmlns:cx3="http://schemas.microsoft.com/office/drawing/2016/5/9/chartex" xmlns:cx4="http://schemas.microsoft.com/office/drawing/2016/5/10/chartex" xmlns:cx5="http://schemas.microsoft.com/office/drawing/2016/5/11/chartex" xmlns:cx6="http://schemas.microsoft.com/office/drawing/2016/5/12/chartex" xmlns:cx7="http://schemas.microsoft.com/office/drawing/2016/5/13/chartex" xmlns:cx8="http://schemas.microsoft.com/office/drawing/2016/5/14/chartex" xmlns:mc="http://schemas.openxmlformats.org/markup-compatibility/2006" xmlns:aink="http://schemas.microsoft.com/office/drawing/2016/ink" xmlns:am3d="http://schemas.microsoft.com/office/drawing/2017/model3d" xmlns:o="urn:schemas-microsoft-com:office:office" xmlns:r="http://schemas.openxmlformats.org/officeDocument/2006/relationships" xmlns:m="http://schemas.openxmlformats.org/officeDocument/2006/math" xmlns:v="urn:schemas-microsoft-com:vml" xmlns:wp14="http://schemas.microsoft.com/office/word/2010/wordprocessingDrawing" xmlns:wp="http://schemas.openxmlformats.org/drawingml/2006/wordprocessingDrawing" xmlns:w10="urn:schemas-microsoft-com:office:word" xmlns:w="http://schemas.openxmlformats.org/wordprocessingml/2006/main" xmlns:w14="http://schemas.microsoft.com/office/word/2010/wordml" xmlns:w15="http://schemas.microsoft.com/office/word/2012/wordml" xmlns:w16cid="http://schemas.microsoft.com/office/word/2016/wordml/cid" xmlns:w16se="http://schemas.microsoft.com/office/word/2015/wordml/symex" xmlns:wpg="http://schemas.microsoft.com/office/word/2010/wordprocessingGroup" xmlns:wpi="http://schemas.microsoft.com/office/word/2010/wordprocessingInk" xmlns:wne="http://schemas.microsoft.com/office/word/2006/wordml" xmlns:wps="http://schemas.microsoft.com/office/word/2010/wordprocessingShape" mc:Ignorable="w14 w15 w16se w16cid wp14">
+<w:hdr xmlns:wpc="http://schemas.microsoft.com/office/word/2010/wordprocessingCanvas" xmlns:cx="http://schemas.microsoft.com/office/drawing/2014/chartex" xmlns:cx1="http://schemas.microsoft.com/office/drawing/2015/9/8/chartex" xmlns:cx2="http://schemas.microsoft.com/office/drawing/2015/10/21/chartex" xmlns:cx3="http://schemas.microsoft.com/office/drawing/2016/5/9/chartex" xmlns:cx4="http://schemas.microsoft.com/office/drawing/2016/5/10/chartex" xmlns:cx5="http://schemas.microsoft.com/office/drawing/2016/5/11/chartex" xmlns:cx6="http://schemas.microsoft.com/office/drawing/2016/5/12/chartex" xmlns:cx7="http://schemas.microsoft.com/office/drawing/2016/5/13/chartex" xmlns:cx8="http://schemas.microsoft.com/office/drawing/2016/5/14/chartex" xmlns:mc="http://schemas.openxmlformats.org/markup-compatibility/2006" xmlns:aink="http://schemas.microsoft.com/office/drawing/2016/ink" xmlns:am3d="http://schemas.microsoft.com/office/drawing/2017/model3d" xmlns:o="urn:schemas-microsoft-com:office:office" xmlns:r="http://schemas.openxmlformats.org/officeDocument/2006/relationships" xmlns:m="http://schemas.openxmlformats.org/officeDocument/2006/math" xmlns:v="urn:schemas-microsoft-com:vml" xmlns:wp14="http://schemas.microsoft.com/office/word/2010/wordprocessingDrawing" xmlns:wp="http://schemas.openxmlformats.org/drawingml/2006/wordprocessingDrawing" xmlns:w10="urn:schemas-microsoft-com:office:word" xmlns:w="http://schemas.openxmlformats.org/wordprocessingml/2006/main" xmlns:w14="http://schemas.microsoft.com/office/word/2010/wordml" xmlns:w15="http://schemas.microsoft.com/office/word/2012/wordml" xmlns:w16cex="http://schemas.microsoft.com/office/word/2018/wordml/cex" xmlns:w16cid="http://schemas.microsoft.com/office/word/2016/wordml/cid" xmlns:w16="http://schemas.microsoft.com/office/word/2018/wordml" xmlns:w16se="http://schemas.microsoft.com/office/word/2015/wordml/symex" xmlns:wpg="http://schemas.microsoft.com/office/word/2010/wordprocessingGroup" xmlns:wpi="http://schemas.microsoft.com/office/word/2010/wordprocessingInk" xmlns:wne="http://schemas.microsoft.com/office/word/2006/wordml" xmlns:wps="http://schemas.microsoft.com/office/word/2010/wordprocessingShape" mc:Ignorable="w14 w15 w16se w16cid w16 w16cex wp14">
   <w:sdt>
     <w:sdtPr>
       <w:id w:val="807590563"/>
@@ -5516,7 +5772,7 @@
 </file>
 
 <file path=word/header2.xml><?xml version="1.0" encoding="utf-8"?>
-<w:hdr xmlns:wpc="http://schemas.microsoft.com/office/word/2010/wordprocessingCanvas" xmlns:cx="http://schemas.microsoft.com/office/drawing/2014/chartex" xmlns:cx1="http://schemas.microsoft.com/office/drawing/2015/9/8/chartex" xmlns:cx2="http://schemas.microsoft.com/office/drawing/2015/10/21/chartex" xmlns:cx3="http://schemas.microsoft.com/office/drawing/2016/5/9/chartex" xmlns:cx4="http://schemas.microsoft.com/office/drawing/2016/5/10/chartex" xmlns:cx5="http://schemas.microsoft.com/office/drawing/2016/5/11/chartex" xmlns:cx6="http://schemas.microsoft.com/office/drawing/2016/5/12/chartex" xmlns:cx7="http://schemas.microsoft.com/office/drawing/2016/5/13/chartex" xmlns:cx8="http://schemas.microsoft.com/office/drawing/2016/5/14/chartex" xmlns:mc="http://schemas.openxmlformats.org/markup-compatibility/2006" xmlns:aink="http://schemas.microsoft.com/office/drawing/2016/ink" xmlns:am3d="http://schemas.microsoft.com/office/drawing/2017/model3d" xmlns:o="urn:schemas-microsoft-com:office:office" xmlns:r="http://schemas.openxmlformats.org/officeDocument/2006/relationships" xmlns:m="http://schemas.openxmlformats.org/officeDocument/2006/math" xmlns:v="urn:schemas-microsoft-com:vml" xmlns:wp14="http://schemas.microsoft.com/office/word/2010/wordprocessingDrawing" xmlns:wp="http://schemas.openxmlformats.org/drawingml/2006/wordprocessingDrawing" xmlns:w10="urn:schemas-microsoft-com:office:word" xmlns:w="http://schemas.openxmlformats.org/wordprocessingml/2006/main" xmlns:w14="http://schemas.microsoft.com/office/word/2010/wordml" xmlns:w15="http://schemas.microsoft.com/office/word/2012/wordml" xmlns:w16cid="http://schemas.microsoft.com/office/word/2016/wordml/cid" xmlns:w16se="http://schemas.microsoft.com/office/word/2015/wordml/symex" xmlns:wpg="http://schemas.microsoft.com/office/word/2010/wordprocessingGroup" xmlns:wpi="http://schemas.microsoft.com/office/word/2010/wordprocessingInk" xmlns:wne="http://schemas.microsoft.com/office/word/2006/wordml" xmlns:wps="http://schemas.microsoft.com/office/word/2010/wordprocessingShape" mc:Ignorable="w14 w15 w16se w16cid wp14">
+<w:hdr xmlns:wpc="http://schemas.microsoft.com/office/word/2010/wordprocessingCanvas" xmlns:cx="http://schemas.microsoft.com/office/drawing/2014/chartex" xmlns:cx1="http://schemas.microsoft.com/office/drawing/2015/9/8/chartex" xmlns:cx2="http://schemas.microsoft.com/office/drawing/2015/10/21/chartex" xmlns:cx3="http://schemas.microsoft.com/office/drawing/2016/5/9/chartex" xmlns:cx4="http://schemas.microsoft.com/office/drawing/2016/5/10/chartex" xmlns:cx5="http://schemas.microsoft.com/office/drawing/2016/5/11/chartex" xmlns:cx6="http://schemas.microsoft.com/office/drawing/2016/5/12/chartex" xmlns:cx7="http://schemas.microsoft.com/office/drawing/2016/5/13/chartex" xmlns:cx8="http://schemas.microsoft.com/office/drawing/2016/5/14/chartex" xmlns:mc="http://schemas.openxmlformats.org/markup-compatibility/2006" xmlns:aink="http://schemas.microsoft.com/office/drawing/2016/ink" xmlns:am3d="http://schemas.microsoft.com/office/drawing/2017/model3d" xmlns:o="urn:schemas-microsoft-com:office:office" xmlns:r="http://schemas.openxmlformats.org/officeDocument/2006/relationships" xmlns:m="http://schemas.openxmlformats.org/officeDocument/2006/math" xmlns:v="urn:schemas-microsoft-com:vml" xmlns:wp14="http://schemas.microsoft.com/office/word/2010/wordprocessingDrawing" xmlns:wp="http://schemas.openxmlformats.org/drawingml/2006/wordprocessingDrawing" xmlns:w10="urn:schemas-microsoft-com:office:word" xmlns:w="http://schemas.openxmlformats.org/wordprocessingml/2006/main" xmlns:w14="http://schemas.microsoft.com/office/word/2010/wordml" xmlns:w15="http://schemas.microsoft.com/office/word/2012/wordml" xmlns:w16cex="http://schemas.microsoft.com/office/word/2018/wordml/cex" xmlns:w16cid="http://schemas.microsoft.com/office/word/2016/wordml/cid" xmlns:w16="http://schemas.microsoft.com/office/word/2018/wordml" xmlns:w16se="http://schemas.microsoft.com/office/word/2015/wordml/symex" xmlns:wpg="http://schemas.microsoft.com/office/word/2010/wordprocessingGroup" xmlns:wpi="http://schemas.microsoft.com/office/word/2010/wordprocessingInk" xmlns:wne="http://schemas.microsoft.com/office/word/2006/wordml" xmlns:wps="http://schemas.microsoft.com/office/word/2010/wordprocessingShape" mc:Ignorable="w14 w15 w16se w16cid w16 w16cex wp14">
   <w:sdt>
     <w:sdtPr>
       <w:id w:val="357244804"/>
@@ -5681,7 +5937,7 @@
 </file>
 
 <file path=word/header3.xml><?xml version="1.0" encoding="utf-8"?>
-<w:hdr xmlns:wpc="http://schemas.microsoft.com/office/word/2010/wordprocessingCanvas" xmlns:cx="http://schemas.microsoft.com/office/drawing/2014/chartex" xmlns:cx1="http://schemas.microsoft.com/office/drawing/2015/9/8/chartex" xmlns:cx2="http://schemas.microsoft.com/office/drawing/2015/10/21/chartex" xmlns:cx3="http://schemas.microsoft.com/office/drawing/2016/5/9/chartex" xmlns:cx4="http://schemas.microsoft.com/office/drawing/2016/5/10/chartex" xmlns:cx5="http://schemas.microsoft.com/office/drawing/2016/5/11/chartex" xmlns:cx6="http://schemas.microsoft.com/office/drawing/2016/5/12/chartex" xmlns:cx7="http://schemas.microsoft.com/office/drawing/2016/5/13/chartex" xmlns:cx8="http://schemas.microsoft.com/office/drawing/2016/5/14/chartex" xmlns:mc="http://schemas.openxmlformats.org/markup-compatibility/2006" xmlns:aink="http://schemas.microsoft.com/office/drawing/2016/ink" xmlns:am3d="http://schemas.microsoft.com/office/drawing/2017/model3d" xmlns:o="urn:schemas-microsoft-com:office:office" xmlns:r="http://schemas.openxmlformats.org/officeDocument/2006/relationships" xmlns:m="http://schemas.openxmlformats.org/officeDocument/2006/math" xmlns:v="urn:schemas-microsoft-com:vml" xmlns:wp14="http://schemas.microsoft.com/office/word/2010/wordprocessingDrawing" xmlns:wp="http://schemas.openxmlformats.org/drawingml/2006/wordprocessingDrawing" xmlns:w10="urn:schemas-microsoft-com:office:word" xmlns:w="http://schemas.openxmlformats.org/wordprocessingml/2006/main" xmlns:w14="http://schemas.microsoft.com/office/word/2010/wordml" xmlns:w15="http://schemas.microsoft.com/office/word/2012/wordml" xmlns:w16cid="http://schemas.microsoft.com/office/word/2016/wordml/cid" xmlns:w16se="http://schemas.microsoft.com/office/word/2015/wordml/symex" xmlns:wpg="http://schemas.microsoft.com/office/word/2010/wordprocessingGroup" xmlns:wpi="http://schemas.microsoft.com/office/word/2010/wordprocessingInk" xmlns:wne="http://schemas.microsoft.com/office/word/2006/wordml" xmlns:wps="http://schemas.microsoft.com/office/word/2010/wordprocessingShape" mc:Ignorable="w14 w15 w16se w16cid wp14">
+<w:hdr xmlns:wpc="http://schemas.microsoft.com/office/word/2010/wordprocessingCanvas" xmlns:cx="http://schemas.microsoft.com/office/drawing/2014/chartex" xmlns:cx1="http://schemas.microsoft.com/office/drawing/2015/9/8/chartex" xmlns:cx2="http://schemas.microsoft.com/office/drawing/2015/10/21/chartex" xmlns:cx3="http://schemas.microsoft.com/office/drawing/2016/5/9/chartex" xmlns:cx4="http://schemas.microsoft.com/office/drawing/2016/5/10/chartex" xmlns:cx5="http://schemas.microsoft.com/office/drawing/2016/5/11/chartex" xmlns:cx6="http://schemas.microsoft.com/office/drawing/2016/5/12/chartex" xmlns:cx7="http://schemas.microsoft.com/office/drawing/2016/5/13/chartex" xmlns:cx8="http://schemas.microsoft.com/office/drawing/2016/5/14/chartex" xmlns:mc="http://schemas.openxmlformats.org/markup-compatibility/2006" xmlns:aink="http://schemas.microsoft.com/office/drawing/2016/ink" xmlns:am3d="http://schemas.microsoft.com/office/drawing/2017/model3d" xmlns:o="urn:schemas-microsoft-com:office:office" xmlns:r="http://schemas.openxmlformats.org/officeDocument/2006/relationships" xmlns:m="http://schemas.openxmlformats.org/officeDocument/2006/math" xmlns:v="urn:schemas-microsoft-com:vml" xmlns:wp14="http://schemas.microsoft.com/office/word/2010/wordprocessingDrawing" xmlns:wp="http://schemas.openxmlformats.org/drawingml/2006/wordprocessingDrawing" xmlns:w10="urn:schemas-microsoft-com:office:word" xmlns:w="http://schemas.openxmlformats.org/wordprocessingml/2006/main" xmlns:w14="http://schemas.microsoft.com/office/word/2010/wordml" xmlns:w15="http://schemas.microsoft.com/office/word/2012/wordml" xmlns:w16cex="http://schemas.microsoft.com/office/word/2018/wordml/cex" xmlns:w16cid="http://schemas.microsoft.com/office/word/2016/wordml/cid" xmlns:w16="http://schemas.microsoft.com/office/word/2018/wordml" xmlns:w16se="http://schemas.microsoft.com/office/word/2015/wordml/symex" xmlns:wpg="http://schemas.microsoft.com/office/word/2010/wordprocessingGroup" xmlns:wpi="http://schemas.microsoft.com/office/word/2010/wordprocessingInk" xmlns:wne="http://schemas.microsoft.com/office/word/2006/wordml" xmlns:wps="http://schemas.microsoft.com/office/word/2010/wordprocessingShape" mc:Ignorable="w14 w15 w16se w16cid w16 w16cex wp14">
   <w:sdt>
     <w:sdtPr>
       <w:id w:val="-373467244"/>
@@ -5736,7 +5992,7 @@
           <w:rPr>
             <w:noProof/>
           </w:rPr>
-          <w:t>Introduzione</w:t>
+          <w:t>Testing e risultati sperimentali</w:t>
         </w:r>
         <w:r>
           <w:rPr>
@@ -5834,7 +6090,7 @@
 </file>
 
 <file path=word/numbering.xml><?xml version="1.0" encoding="utf-8"?>
-<w:numbering xmlns:wpc="http://schemas.microsoft.com/office/word/2010/wordprocessingCanvas" xmlns:cx="http://schemas.microsoft.com/office/drawing/2014/chartex" xmlns:cx1="http://schemas.microsoft.com/office/drawing/2015/9/8/chartex" xmlns:cx2="http://schemas.microsoft.com/office/drawing/2015/10/21/chartex" xmlns:cx3="http://schemas.microsoft.com/office/drawing/2016/5/9/chartex" xmlns:cx4="http://schemas.microsoft.com/office/drawing/2016/5/10/chartex" xmlns:cx5="http://schemas.microsoft.com/office/drawing/2016/5/11/chartex" xmlns:cx6="http://schemas.microsoft.com/office/drawing/2016/5/12/chartex" xmlns:cx7="http://schemas.microsoft.com/office/drawing/2016/5/13/chartex" xmlns:cx8="http://schemas.microsoft.com/office/drawing/2016/5/14/chartex" xmlns:mc="http://schemas.openxmlformats.org/markup-compatibility/2006" xmlns:aink="http://schemas.microsoft.com/office/drawing/2016/ink" xmlns:am3d="http://schemas.microsoft.com/office/drawing/2017/model3d" xmlns:o="urn:schemas-microsoft-com:office:office" xmlns:r="http://schemas.openxmlformats.org/officeDocument/2006/relationships" xmlns:m="http://schemas.openxmlformats.org/officeDocument/2006/math" xmlns:v="urn:schemas-microsoft-com:vml" xmlns:wp14="http://schemas.microsoft.com/office/word/2010/wordprocessingDrawing" xmlns:wp="http://schemas.openxmlformats.org/drawingml/2006/wordprocessingDrawing" xmlns:w10="urn:schemas-microsoft-com:office:word" xmlns:w="http://schemas.openxmlformats.org/wordprocessingml/2006/main" xmlns:w14="http://schemas.microsoft.com/office/word/2010/wordml" xmlns:w15="http://schemas.microsoft.com/office/word/2012/wordml" xmlns:w16cid="http://schemas.microsoft.com/office/word/2016/wordml/cid" xmlns:w16se="http://schemas.microsoft.com/office/word/2015/wordml/symex" xmlns:wpg="http://schemas.microsoft.com/office/word/2010/wordprocessingGroup" xmlns:wpi="http://schemas.microsoft.com/office/word/2010/wordprocessingInk" xmlns:wne="http://schemas.microsoft.com/office/word/2006/wordml" xmlns:wps="http://schemas.microsoft.com/office/word/2010/wordprocessingShape" mc:Ignorable="w14 w15 w16se w16cid wp14">
+<w:numbering xmlns:wpc="http://schemas.microsoft.com/office/word/2010/wordprocessingCanvas" xmlns:cx="http://schemas.microsoft.com/office/drawing/2014/chartex" xmlns:cx1="http://schemas.microsoft.com/office/drawing/2015/9/8/chartex" xmlns:cx2="http://schemas.microsoft.com/office/drawing/2015/10/21/chartex" xmlns:cx3="http://schemas.microsoft.com/office/drawing/2016/5/9/chartex" xmlns:cx4="http://schemas.microsoft.com/office/drawing/2016/5/10/chartex" xmlns:cx5="http://schemas.microsoft.com/office/drawing/2016/5/11/chartex" xmlns:cx6="http://schemas.microsoft.com/office/drawing/2016/5/12/chartex" xmlns:cx7="http://schemas.microsoft.com/office/drawing/2016/5/13/chartex" xmlns:cx8="http://schemas.microsoft.com/office/drawing/2016/5/14/chartex" xmlns:mc="http://schemas.openxmlformats.org/markup-compatibility/2006" xmlns:aink="http://schemas.microsoft.com/office/drawing/2016/ink" xmlns:am3d="http://schemas.microsoft.com/office/drawing/2017/model3d" xmlns:o="urn:schemas-microsoft-com:office:office" xmlns:r="http://schemas.openxmlformats.org/officeDocument/2006/relationships" xmlns:m="http://schemas.openxmlformats.org/officeDocument/2006/math" xmlns:v="urn:schemas-microsoft-com:vml" xmlns:wp14="http://schemas.microsoft.com/office/word/2010/wordprocessingDrawing" xmlns:wp="http://schemas.openxmlformats.org/drawingml/2006/wordprocessingDrawing" xmlns:w10="urn:schemas-microsoft-com:office:word" xmlns:w="http://schemas.openxmlformats.org/wordprocessingml/2006/main" xmlns:w14="http://schemas.microsoft.com/office/word/2010/wordml" xmlns:w15="http://schemas.microsoft.com/office/word/2012/wordml" xmlns:w16cex="http://schemas.microsoft.com/office/word/2018/wordml/cex" xmlns:w16cid="http://schemas.microsoft.com/office/word/2016/wordml/cid" xmlns:w16="http://schemas.microsoft.com/office/word/2018/wordml" xmlns:w16se="http://schemas.microsoft.com/office/word/2015/wordml/symex" xmlns:wpg="http://schemas.microsoft.com/office/word/2010/wordprocessingGroup" xmlns:wpi="http://schemas.microsoft.com/office/word/2010/wordprocessingInk" xmlns:wne="http://schemas.microsoft.com/office/word/2006/wordml" xmlns:wps="http://schemas.microsoft.com/office/word/2010/wordprocessingShape" mc:Ignorable="w14 w15 w16se w16cid w16 w16cex wp14">
   <w:abstractNum w:abstractNumId="0" w15:restartNumberingAfterBreak="0">
     <w:nsid w:val="FFFFFF7C"/>
     <w:multiLevelType w:val="singleLevel"/>
@@ -6260,7 +6516,7 @@
 </file>
 
 <file path=word/styles.xml><?xml version="1.0" encoding="utf-8"?>
-<w:styles xmlns:mc="http://schemas.openxmlformats.org/markup-compatibility/2006" xmlns:r="http://schemas.openxmlformats.org/officeDocument/2006/relationships" xmlns:w="http://schemas.openxmlformats.org/wordprocessingml/2006/main" xmlns:w14="http://schemas.microsoft.com/office/word/2010/wordml" xmlns:w15="http://schemas.microsoft.com/office/word/2012/wordml" xmlns:w16cid="http://schemas.microsoft.com/office/word/2016/wordml/cid" xmlns:w16se="http://schemas.microsoft.com/office/word/2015/wordml/symex" mc:Ignorable="w14 w15 w16se w16cid">
+<w:styles xmlns:mc="http://schemas.openxmlformats.org/markup-compatibility/2006" xmlns:r="http://schemas.openxmlformats.org/officeDocument/2006/relationships" xmlns:w="http://schemas.openxmlformats.org/wordprocessingml/2006/main" xmlns:w14="http://schemas.microsoft.com/office/word/2010/wordml" xmlns:w15="http://schemas.microsoft.com/office/word/2012/wordml" xmlns:w16cex="http://schemas.microsoft.com/office/word/2018/wordml/cex" xmlns:w16cid="http://schemas.microsoft.com/office/word/2016/wordml/cid" xmlns:w16="http://schemas.microsoft.com/office/word/2018/wordml" xmlns:w16se="http://schemas.microsoft.com/office/word/2015/wordml/symex" mc:Ignorable="w14 w15 w16se w16cid w16 w16cex">
   <w:docDefaults>
     <w:rPrDefault>
       <w:rPr>

</xml_diff>